<commit_message>
Updated README to include known GC issue
</commit_message>
<xml_diff>
--- a/README.docx
+++ b/README.docx
@@ -53,42 +53,47 @@
       </w:r>
     </w:p>
     <w:p>
-      <w:pPr>
-        <w:pStyle w:val="Heading2"/>
-      </w:pPr>
-      <w:r>
-        <w:t>Threads</w:t>
-      </w:r>
-    </w:p>
-    <w:p>
-      <w:r>
-        <w:t>JavaScript historically does not have threads and in fact ECMAScript does not have threads. Most modern browsers though have implemented an API called Workers which allows for a threading system to be used. This threading system is limited in that the only connection between threads is via the main thread and via asynchronous calls. This means that memory cannot easily be shared, see memory model for what we do instead. This also means that each thread must load the entire CIL.JS in memory and load its own copy of the assemblies into its memory space, so that we limit cross thread dependencies.</w:t>
-      </w:r>
-    </w:p>
-    <w:p>
-      <w:r>
-        <w:t>While the Worker API is not ES3 compatible since there is no other way to do threading in JavaScript it is allowed, BUT CIL.JS will be designed to work perfectly fine single threaded if Workers are not present.</w:t>
-      </w:r>
-    </w:p>
-    <w:p>
-      <w:pPr>
-        <w:pStyle w:val="Heading2"/>
-      </w:pPr>
-      <w:r>
-        <w:t>Interop with JavaScript</w:t>
-      </w:r>
-    </w:p>
-    <w:p>
-      <w:r>
-        <w:t>One all the assemblies have been loaded into CIL.JS is will create dummy wrapper objects that “normal” JavaScript can consume of the publicly visible objects. Because of the need to be ES3 compatible we will work like IL and these wrapper objects will only have methods and fields.</w:t>
-      </w:r>
-    </w:p>
-    <w:p>
-      <w:r>
-        <w:t>The methods will have “marshaling” logic to convert wrapper objects and JavaScript primitives into the appropriate IL memory object, allocating on the stack, in the heap, or getting a pointer to the heap in the case of a wrapper object. The methods will take as their first parameter a function that is called once the method finishes. If the method has a return value it is “marshaled” back to JavaScript primitives or a JavaScript primitive and then given as the first parameter to that function. If there is no return value then the function is just called with no parameter.</w:t>
+      <w:r>
+        <w:t>And yes I know about circle referencing issues. Currently I honestly don’t have a solution and I am just going with hoping it won’t cause problems.</w:t>
       </w:r>
       <w:bookmarkStart w:id="0" w:name="_GoBack"/>
       <w:bookmarkEnd w:id="0"/>
+    </w:p>
+    <w:p>
+      <w:pPr>
+        <w:pStyle w:val="Heading2"/>
+      </w:pPr>
+      <w:r>
+        <w:t>Threads</w:t>
+      </w:r>
+    </w:p>
+    <w:p>
+      <w:r>
+        <w:t>JavaScript historically does not have threads and in fact ECMAScript does not have threads. Most modern browsers though have implemented an API called Workers which allows for a threading system to be used. This threading system is limited in that the only connection between threads is via the main thread and via asynchronous calls. This means that memory cannot easily be shared, see memory model for what we do instead. This also means that each thread must load the entire CIL.JS in memory and load its own copy of the assemblies into its memory space, so that we limit cross thread dependencies.</w:t>
+      </w:r>
+    </w:p>
+    <w:p>
+      <w:r>
+        <w:t>While the Worker API is not ES3 compatible since there is no other way to do threading in JavaScript it is allowed, BUT CIL.JS will be designed to work perfectly fine single threaded if Workers are not present.</w:t>
+      </w:r>
+    </w:p>
+    <w:p>
+      <w:pPr>
+        <w:pStyle w:val="Heading2"/>
+      </w:pPr>
+      <w:r>
+        <w:t>Interop with JavaScript</w:t>
+      </w:r>
+    </w:p>
+    <w:p>
+      <w:r>
+        <w:t>One all the assemblies have been loaded into CIL.JS is will create dummy wrapper objects that “normal” JavaScript can consume of the publicly visible objects. Because of the need to be ES3 compatible we will work like IL and these wrapper objects will only have methods and fields.</w:t>
+      </w:r>
+    </w:p>
+    <w:p>
+      <w:r>
+        <w:t>The methods will have “marshaling” logic to convert wrapper objects and JavaScript primitives into the appropriate IL memory object, allocating on the stack, in the heap, or getting a pointer to the heap in the case of a wrapper object. The methods will take as their first parameter a function that is called once the method finishes. If the method has a return value it is “marshaled” back to JavaScript primitives or a JavaScript primitive and then given as the first parameter to that function. If there is no return value then the function is just called with no parameter.</w:t>
+      </w:r>
     </w:p>
     <w:p/>
     <w:sectPr>

</xml_diff>